<commit_message>
Modificacion del documento de cotizacion
</commit_message>
<xml_diff>
--- a/public/documento/cotizacion_main.docx
+++ b/public/documento/cotizacion_main.docx
@@ -162,7 +162,31 @@
           <w:lang w:val="es-CO"/>
         </w:rPr>
         <w:tab/>
-        <w:t>${código}</w:t>
+        <w:t>${</w:t>
+      </w:r>
+      <w:r>
+        <w:rPr>
+          <w:rFonts w:ascii="Times New Roman" w:hAnsi="Times New Roman"/>
+          <w:szCs w:val="24"/>
+          <w:lang w:val="es-CO"/>
+        </w:rPr>
+        <w:t>co</w:t>
+      </w:r>
+      <w:r>
+        <w:rPr>
+          <w:rFonts w:ascii="Times New Roman" w:hAnsi="Times New Roman"/>
+          <w:szCs w:val="24"/>
+          <w:lang w:val="es-CO"/>
+        </w:rPr>
+        <w:t>digo</w:t>
+      </w:r>
+      <w:r>
+        <w:rPr>
+          <w:rFonts w:ascii="Times New Roman" w:hAnsi="Times New Roman"/>
+          <w:szCs w:val="24"/>
+          <w:lang w:val="es-CO"/>
+        </w:rPr>
+        <w:t>}</w:t>
       </w:r>
     </w:p>
     <w:p>
@@ -214,40 +238,23 @@
           <w:szCs w:val="24"/>
           <w:lang w:val="es-CO"/>
         </w:rPr>
-        <w:t>${nombre}</w:t>
-      </w:r>
-    </w:p>
-    <w:p>
-      <w:pPr>
-        <w:rPr>
-          <w:rFonts w:ascii="Times New Roman" w:hAnsi="Times New Roman"/>
-          <w:szCs w:val="24"/>
-          <w:lang w:val="es-CO"/>
-        </w:rPr>
-      </w:pPr>
-      <w:r>
-        <w:rPr>
-          <w:rFonts w:ascii="Times New Roman" w:hAnsi="Times New Roman"/>
-          <w:szCs w:val="24"/>
-          <w:lang w:val="es-CO"/>
-        </w:rPr>
-        <w:t>${marca}</w:t>
-      </w:r>
-      <w:r>
-        <w:rPr>
-          <w:rFonts w:ascii="Times New Roman" w:hAnsi="Times New Roman"/>
-          <w:szCs w:val="24"/>
-          <w:lang w:val="es-CO"/>
-        </w:rPr>
-        <w:t xml:space="preserve"> ${</w:t>
-      </w:r>
-      <w:r>
-        <w:rPr>
-          <w:rFonts w:ascii="Times New Roman" w:hAnsi="Times New Roman"/>
-          <w:szCs w:val="24"/>
-          <w:lang w:val="es-CO"/>
-        </w:rPr>
-        <w:t>cedula}</w:t>
+        <w:t>${</w:t>
+      </w:r>
+      <w:r>
+        <w:rPr>
+          <w:rFonts w:ascii="Times New Roman" w:hAnsi="Times New Roman"/>
+          <w:szCs w:val="24"/>
+          <w:lang w:val="es-CO"/>
+        </w:rPr>
+        <w:t>cliente</w:t>
+      </w:r>
+      <w:r>
+        <w:rPr>
+          <w:rFonts w:ascii="Times New Roman" w:hAnsi="Times New Roman"/>
+          <w:szCs w:val="24"/>
+          <w:lang w:val="es-CO"/>
+        </w:rPr>
+        <w:t>}</w:t>
       </w:r>
     </w:p>
     <w:p>
@@ -266,6 +273,7 @@
         </w:rPr>
         <w:t>${marca} ${</w:t>
       </w:r>
+      <w:proofErr w:type="spellStart"/>
       <w:r>
         <w:rPr>
           <w:rFonts w:ascii="Times New Roman" w:hAnsi="Times New Roman"/>
@@ -274,6 +282,7 @@
         </w:rPr>
         <w:t>nit</w:t>
       </w:r>
+      <w:proofErr w:type="spellEnd"/>
       <w:r>
         <w:rPr>
           <w:rFonts w:ascii="Times New Roman" w:hAnsi="Times New Roman"/>
@@ -297,10 +306,18 @@
           <w:szCs w:val="24"/>
           <w:lang w:val="es-CO"/>
         </w:rPr>
-        <w:t>${direccion</w:t>
-      </w:r>
-      <w:bookmarkStart w:id="0" w:name="_GoBack"/>
-      <w:bookmarkEnd w:id="0"/>
+        <w:t>${</w:t>
+      </w:r>
+      <w:proofErr w:type="spellStart"/>
+      <w:r>
+        <w:rPr>
+          <w:rFonts w:ascii="Times New Roman" w:hAnsi="Times New Roman"/>
+          <w:szCs w:val="24"/>
+          <w:lang w:val="es-CO"/>
+        </w:rPr>
+        <w:t>direccion</w:t>
+      </w:r>
+      <w:proofErr w:type="spellEnd"/>
       <w:r>
         <w:rPr>
           <w:rFonts w:ascii="Times New Roman" w:hAnsi="Times New Roman"/>
@@ -321,15 +338,6 @@
     </w:p>
     <w:p>
       <w:pPr>
-        <w:rPr>
-          <w:rFonts w:ascii="Times New Roman" w:hAnsi="Times New Roman"/>
-          <w:szCs w:val="24"/>
-          <w:lang w:val="es-CO"/>
-        </w:rPr>
-      </w:pPr>
-    </w:p>
-    <w:p>
-      <w:pPr>
         <w:ind w:left="3540" w:hanging="3540"/>
         <w:rPr>
           <w:rFonts w:ascii="Times New Roman" w:hAnsi="Times New Roman"/>
@@ -367,7 +375,25 @@
           <w:szCs w:val="24"/>
           <w:lang w:val="es-CO"/>
         </w:rPr>
-        <w:t>ciones eléctricas del proyecto ${nombre_proyecto}</w:t>
+        <w:t>ciones eléctricas del proyecto ${</w:t>
+      </w:r>
+      <w:proofErr w:type="spellStart"/>
+      <w:r>
+        <w:rPr>
+          <w:rFonts w:ascii="Times New Roman" w:hAnsi="Times New Roman"/>
+          <w:szCs w:val="24"/>
+          <w:lang w:val="es-CO"/>
+        </w:rPr>
+        <w:t>nombre_proyecto</w:t>
+      </w:r>
+      <w:proofErr w:type="spellEnd"/>
+      <w:r>
+        <w:rPr>
+          <w:rFonts w:ascii="Times New Roman" w:hAnsi="Times New Roman"/>
+          <w:szCs w:val="24"/>
+          <w:lang w:val="es-CO"/>
+        </w:rPr>
+        <w:t>}</w:t>
       </w:r>
       <w:r>
         <w:rPr>
@@ -554,18 +580,19 @@
           <w:szCs w:val="24"/>
           <w:lang w:val="es-CO"/>
         </w:rPr>
-        <w:t>${distribucion}</w:t>
-      </w:r>
-    </w:p>
-    <w:p>
-      <w:pPr>
+        <w:t>${</w:t>
+      </w:r>
+      <w:proofErr w:type="spellStart"/>
+      <w:r>
         <w:rPr>
           <w:rFonts w:ascii="Times New Roman" w:hAnsi="Times New Roman"/>
           <w:b/>
           <w:szCs w:val="24"/>
           <w:lang w:val="es-CO"/>
         </w:rPr>
-      </w:pPr>
+        <w:t>distribucion</w:t>
+      </w:r>
+      <w:proofErr w:type="spellEnd"/>
       <w:r>
         <w:rPr>
           <w:rFonts w:ascii="Times New Roman" w:hAnsi="Times New Roman"/>
@@ -573,8 +600,28 @@
           <w:szCs w:val="24"/>
           <w:lang w:val="es-CO"/>
         </w:rPr>
+        <w:t>}</w:t>
+      </w:r>
+    </w:p>
+    <w:p>
+      <w:pPr>
+        <w:rPr>
+          <w:rFonts w:ascii="Times New Roman" w:hAnsi="Times New Roman"/>
+          <w:b/>
+          <w:szCs w:val="24"/>
+          <w:lang w:val="es-CO"/>
+        </w:rPr>
+      </w:pPr>
+      <w:r>
+        <w:rPr>
+          <w:rFonts w:ascii="Times New Roman" w:hAnsi="Times New Roman"/>
+          <w:b/>
+          <w:szCs w:val="24"/>
+          <w:lang w:val="es-CO"/>
+        </w:rPr>
         <w:t>${</w:t>
       </w:r>
+      <w:proofErr w:type="spellStart"/>
       <w:r>
         <w:rPr>
           <w:rFonts w:ascii="Times New Roman" w:hAnsi="Times New Roman"/>
@@ -584,6 +631,7 @@
         </w:rPr>
         <w:t>pu_final</w:t>
       </w:r>
+      <w:proofErr w:type="spellEnd"/>
       <w:r>
         <w:rPr>
           <w:rFonts w:ascii="Times New Roman" w:hAnsi="Times New Roman"/>
@@ -849,7 +897,6 @@
                 <w:b/>
                 <w:szCs w:val="24"/>
               </w:rPr>
-              <w:lastRenderedPageBreak/>
               <w:t>NTC 4552</w:t>
             </w:r>
           </w:p>
@@ -904,6 +951,7 @@
                 <w:b/>
                 <w:szCs w:val="24"/>
               </w:rPr>
+              <w:lastRenderedPageBreak/>
               <w:t>Otros</w:t>
             </w:r>
           </w:p>
@@ -1386,38 +1434,45 @@
           <w:rFonts w:ascii="Times New Roman" w:hAnsi="Times New Roman"/>
           <w:szCs w:val="24"/>
         </w:rPr>
+        <w:t xml:space="preserve">Auto declaración RETIE 2013 Ingeniero Constructor (Según formato exigido por demás documentos asociados </w:t>
+      </w:r>
+      <w:r>
+        <w:rPr>
+          <w:rFonts w:ascii="Times New Roman" w:hAnsi="Times New Roman"/>
+          <w:szCs w:val="24"/>
+        </w:rPr>
+        <w:t>al diseño eléctrico</w:t>
+      </w:r>
+      <w:r>
+        <w:rPr>
+          <w:rFonts w:ascii="Times New Roman" w:hAnsi="Times New Roman"/>
+          <w:szCs w:val="24"/>
+        </w:rPr>
+        <w:t>)</w:t>
+      </w:r>
+      <w:r>
+        <w:rPr>
+          <w:rFonts w:ascii="Times New Roman" w:hAnsi="Times New Roman"/>
+          <w:szCs w:val="24"/>
+        </w:rPr>
+        <w:t>.</w:t>
+      </w:r>
+    </w:p>
+    <w:p>
+      <w:pPr>
+        <w:rPr>
+          <w:rFonts w:ascii="Times New Roman" w:hAnsi="Times New Roman"/>
+          <w:b/>
+          <w:szCs w:val="24"/>
+        </w:rPr>
+      </w:pPr>
+      <w:r>
+        <w:rPr>
+          <w:rFonts w:ascii="Times New Roman" w:hAnsi="Times New Roman"/>
+          <w:b/>
+          <w:szCs w:val="24"/>
+        </w:rPr>
         <w:lastRenderedPageBreak/>
-        <w:t>Auto declaración RETIE 2013 Ingeniero Constructor (Según formato exigido por demás documentos asociados al diseños eléctricos</w:t>
-      </w:r>
-      <w:r>
-        <w:rPr>
-          <w:rFonts w:ascii="Times New Roman" w:hAnsi="Times New Roman"/>
-          <w:szCs w:val="24"/>
-        </w:rPr>
-        <w:t>)</w:t>
-      </w:r>
-      <w:r>
-        <w:rPr>
-          <w:rFonts w:ascii="Times New Roman" w:hAnsi="Times New Roman"/>
-          <w:szCs w:val="24"/>
-        </w:rPr>
-        <w:t>.</w:t>
-      </w:r>
-    </w:p>
-    <w:p>
-      <w:pPr>
-        <w:rPr>
-          <w:rFonts w:ascii="Times New Roman" w:hAnsi="Times New Roman"/>
-          <w:b/>
-          <w:szCs w:val="24"/>
-        </w:rPr>
-      </w:pPr>
-      <w:r>
-        <w:rPr>
-          <w:rFonts w:ascii="Times New Roman" w:hAnsi="Times New Roman"/>
-          <w:b/>
-          <w:szCs w:val="24"/>
-        </w:rPr>
         <w:t>PROPUESTA ECONOMICA</w:t>
       </w:r>
     </w:p>
@@ -2164,73 +2219,6 @@
       <w:r>
         <w:rPr>
           <w:rFonts w:ascii="Times New Roman" w:hAnsi="Times New Roman"/>
-          <w:noProof/>
-          <w:szCs w:val="24"/>
-          <w:lang w:val="es-CO" w:eastAsia="es-CO"/>
-        </w:rPr>
-        <w:drawing>
-          <wp:anchor distT="0" distB="0" distL="114300" distR="114300" simplePos="0" relativeHeight="251658240" behindDoc="1" locked="0" layoutInCell="1" allowOverlap="1" wp14:anchorId="78ECBCD7" wp14:editId="2D156C1B">
-            <wp:simplePos x="0" y="0"/>
-            <wp:positionH relativeFrom="margin">
-              <wp:posOffset>-276225</wp:posOffset>
-            </wp:positionH>
-            <wp:positionV relativeFrom="paragraph">
-              <wp:posOffset>257175</wp:posOffset>
-            </wp:positionV>
-            <wp:extent cx="1608455" cy="762000"/>
-            <wp:effectExtent l="0" t="0" r="0" b="0"/>
-            <wp:wrapNone/>
-            <wp:docPr id="12" name="Imagen 12"/>
-            <wp:cNvGraphicFramePr>
-              <a:graphicFrameLocks xmlns:a="http://schemas.openxmlformats.org/drawingml/2006/main" noChangeAspect="1"/>
-            </wp:cNvGraphicFramePr>
-            <a:graphic xmlns:a="http://schemas.openxmlformats.org/drawingml/2006/main">
-              <a:graphicData uri="http://schemas.openxmlformats.org/drawingml/2006/picture">
-                <pic:pic xmlns:pic="http://schemas.openxmlformats.org/drawingml/2006/picture">
-                  <pic:nvPicPr>
-                    <pic:cNvPr id="0" name="Picture 11"/>
-                    <pic:cNvPicPr>
-                      <a:picLocks noChangeAspect="1" noChangeArrowheads="1"/>
-                    </pic:cNvPicPr>
-                  </pic:nvPicPr>
-                  <pic:blipFill>
-                    <a:blip r:embed="rId7">
-                      <a:extLst>
-                        <a:ext uri="{28A0092B-C50C-407E-A947-70E740481C1C}">
-                          <a14:useLocalDpi xmlns:a14="http://schemas.microsoft.com/office/drawing/2010/main" val="0"/>
-                        </a:ext>
-                      </a:extLst>
-                    </a:blip>
-                    <a:srcRect/>
-                    <a:stretch>
-                      <a:fillRect/>
-                    </a:stretch>
-                  </pic:blipFill>
-                  <pic:spPr bwMode="auto">
-                    <a:xfrm>
-                      <a:off x="0" y="0"/>
-                      <a:ext cx="1608455" cy="762000"/>
-                    </a:xfrm>
-                    <a:prstGeom prst="rect">
-                      <a:avLst/>
-                    </a:prstGeom>
-                    <a:noFill/>
-                  </pic:spPr>
-                </pic:pic>
-              </a:graphicData>
-            </a:graphic>
-            <wp14:sizeRelH relativeFrom="page">
-              <wp14:pctWidth>0</wp14:pctWidth>
-            </wp14:sizeRelH>
-            <wp14:sizeRelV relativeFrom="page">
-              <wp14:pctHeight>0</wp14:pctHeight>
-            </wp14:sizeRelV>
-          </wp:anchor>
-        </w:drawing>
-      </w:r>
-      <w:r>
-        <w:rPr>
-          <w:rFonts w:ascii="Times New Roman" w:hAnsi="Times New Roman"/>
           <w:b/>
           <w:szCs w:val="24"/>
         </w:rPr>
@@ -2244,6 +2232,319 @@
         <w:t xml:space="preserve"> Esta documentación puede ser enviada por correo electrónico.</w:t>
       </w:r>
     </w:p>
+    <w:tbl>
+      <w:tblPr>
+        <w:tblStyle w:val="Tablaconcuadrcula"/>
+        <w:tblW w:w="9640" w:type="dxa"/>
+        <w:tblInd w:w="-289" w:type="dxa"/>
+        <w:tblBorders>
+          <w:top w:val="none" w:sz="0" w:space="0" w:color="auto"/>
+          <w:left w:val="none" w:sz="0" w:space="0" w:color="auto"/>
+          <w:bottom w:val="none" w:sz="0" w:space="0" w:color="auto"/>
+          <w:right w:val="none" w:sz="0" w:space="0" w:color="auto"/>
+          <w:insideH w:val="none" w:sz="0" w:space="0" w:color="auto"/>
+          <w:insideV w:val="none" w:sz="0" w:space="0" w:color="auto"/>
+        </w:tblBorders>
+        <w:tblLook w:val="04A0" w:firstRow="1" w:lastRow="0" w:firstColumn="1" w:lastColumn="0" w:noHBand="0" w:noVBand="1"/>
+      </w:tblPr>
+      <w:tblGrid>
+        <w:gridCol w:w="4596"/>
+        <w:gridCol w:w="5044"/>
+      </w:tblGrid>
+      <w:tr>
+        <w:trPr>
+          <w:trHeight w:val="891"/>
+        </w:trPr>
+        <w:tc>
+          <w:tcPr>
+            <w:tcW w:w="4596" w:type="dxa"/>
+          </w:tcPr>
+          <w:p>
+            <w:pPr>
+              <w:rPr>
+                <w:rFonts w:ascii="Times New Roman" w:hAnsi="Times New Roman"/>
+                <w:szCs w:val="24"/>
+              </w:rPr>
+            </w:pPr>
+            <w:r>
+              <w:rPr>
+                <w:rFonts w:ascii="Times New Roman" w:hAnsi="Times New Roman"/>
+                <w:noProof/>
+                <w:szCs w:val="24"/>
+                <w:lang w:val="es-CO" w:eastAsia="es-CO"/>
+              </w:rPr>
+              <w:drawing>
+                <wp:inline distT="0" distB="0" distL="0" distR="0">
+                  <wp:extent cx="1608455" cy="762000"/>
+                  <wp:effectExtent l="0" t="0" r="0" b="0"/>
+                  <wp:docPr id="12" name="Imagen 12"/>
+                  <wp:cNvGraphicFramePr>
+                    <a:graphicFrameLocks xmlns:a="http://schemas.openxmlformats.org/drawingml/2006/main" noChangeAspect="1"/>
+                  </wp:cNvGraphicFramePr>
+                  <a:graphic xmlns:a="http://schemas.openxmlformats.org/drawingml/2006/main">
+                    <a:graphicData uri="http://schemas.openxmlformats.org/drawingml/2006/picture">
+                      <pic:pic xmlns:pic="http://schemas.openxmlformats.org/drawingml/2006/picture">
+                        <pic:nvPicPr>
+                          <pic:cNvPr id="0" name="Picture 11"/>
+                          <pic:cNvPicPr>
+                            <a:picLocks noChangeAspect="1" noChangeArrowheads="1"/>
+                          </pic:cNvPicPr>
+                        </pic:nvPicPr>
+                        <pic:blipFill>
+                          <a:blip r:embed="rId7">
+                            <a:extLst>
+                              <a:ext uri="{28A0092B-C50C-407E-A947-70E740481C1C}">
+                                <a14:useLocalDpi xmlns:a14="http://schemas.microsoft.com/office/drawing/2010/main" val="0"/>
+                              </a:ext>
+                            </a:extLst>
+                          </a:blip>
+                          <a:srcRect/>
+                          <a:stretch>
+                            <a:fillRect/>
+                          </a:stretch>
+                        </pic:blipFill>
+                        <pic:spPr bwMode="auto">
+                          <a:xfrm>
+                            <a:off x="0" y="0"/>
+                            <a:ext cx="1608455" cy="762000"/>
+                          </a:xfrm>
+                          <a:prstGeom prst="rect">
+                            <a:avLst/>
+                          </a:prstGeom>
+                          <a:noFill/>
+                        </pic:spPr>
+                      </pic:pic>
+                    </a:graphicData>
+                  </a:graphic>
+                </wp:inline>
+              </w:drawing>
+            </w:r>
+          </w:p>
+        </w:tc>
+        <w:tc>
+          <w:tcPr>
+            <w:tcW w:w="5044" w:type="dxa"/>
+          </w:tcPr>
+          <w:p>
+            <w:pPr>
+              <w:jc w:val="center"/>
+              <w:rPr>
+                <w:rFonts w:ascii="Times New Roman" w:hAnsi="Times New Roman"/>
+                <w:szCs w:val="24"/>
+              </w:rPr>
+            </w:pPr>
+            <w:r>
+              <w:rPr>
+                <w:rFonts w:ascii="Times New Roman" w:hAnsi="Times New Roman"/>
+                <w:noProof/>
+                <w:szCs w:val="24"/>
+                <w:lang w:val="es-CO" w:eastAsia="es-CO"/>
+              </w:rPr>
+              <w:drawing>
+                <wp:inline distT="0" distB="0" distL="0" distR="0">
+                  <wp:extent cx="2085975" cy="762000"/>
+                  <wp:effectExtent l="0" t="0" r="9525" b="0"/>
+                  <wp:docPr id="13" name="Imagen 13"/>
+                  <wp:cNvGraphicFramePr>
+                    <a:graphicFrameLocks xmlns:a="http://schemas.openxmlformats.org/drawingml/2006/main" noChangeAspect="1"/>
+                  </wp:cNvGraphicFramePr>
+                  <a:graphic xmlns:a="http://schemas.openxmlformats.org/drawingml/2006/main">
+                    <a:graphicData uri="http://schemas.openxmlformats.org/drawingml/2006/picture">
+                      <pic:pic xmlns:pic="http://schemas.openxmlformats.org/drawingml/2006/picture">
+                        <pic:nvPicPr>
+                          <pic:cNvPr id="0" name="Picture 12"/>
+                          <pic:cNvPicPr>
+                            <a:picLocks noChangeAspect="1" noChangeArrowheads="1"/>
+                          </pic:cNvPicPr>
+                        </pic:nvPicPr>
+                        <pic:blipFill>
+                          <a:blip r:embed="rId8" cstate="print">
+                            <a:extLst>
+                              <a:ext uri="{28A0092B-C50C-407E-A947-70E740481C1C}">
+                                <a14:useLocalDpi xmlns:a14="http://schemas.microsoft.com/office/drawing/2010/main" val="0"/>
+                              </a:ext>
+                            </a:extLst>
+                          </a:blip>
+                          <a:srcRect/>
+                          <a:stretch>
+                            <a:fillRect/>
+                          </a:stretch>
+                        </pic:blipFill>
+                        <pic:spPr bwMode="auto">
+                          <a:xfrm>
+                            <a:off x="0" y="0"/>
+                            <a:ext cx="2085975" cy="762000"/>
+                          </a:xfrm>
+                          <a:prstGeom prst="rect">
+                            <a:avLst/>
+                          </a:prstGeom>
+                          <a:noFill/>
+                        </pic:spPr>
+                      </pic:pic>
+                    </a:graphicData>
+                  </a:graphic>
+                </wp:inline>
+              </w:drawing>
+            </w:r>
+          </w:p>
+        </w:tc>
+      </w:tr>
+      <w:tr>
+        <w:tc>
+          <w:tcPr>
+            <w:tcW w:w="4596" w:type="dxa"/>
+          </w:tcPr>
+          <w:p>
+            <w:pPr>
+              <w:rPr>
+                <w:rFonts w:ascii="Times New Roman" w:hAnsi="Times New Roman"/>
+                <w:szCs w:val="24"/>
+              </w:rPr>
+            </w:pPr>
+            <w:r>
+              <w:rPr>
+                <w:rFonts w:ascii="Times New Roman" w:hAnsi="Times New Roman"/>
+                <w:szCs w:val="24"/>
+              </w:rPr>
+              <w:t>Juan Manuel León</w:t>
+            </w:r>
+            <w:r>
+              <w:rPr>
+                <w:rFonts w:ascii="Times New Roman" w:hAnsi="Times New Roman"/>
+                <w:szCs w:val="24"/>
+              </w:rPr>
+              <w:tab/>
+            </w:r>
+            <w:r>
+              <w:rPr>
+                <w:rFonts w:ascii="Times New Roman" w:hAnsi="Times New Roman"/>
+                <w:szCs w:val="24"/>
+              </w:rPr>
+              <w:tab/>
+            </w:r>
+            <w:r>
+              <w:rPr>
+                <w:rFonts w:ascii="Times New Roman" w:hAnsi="Times New Roman"/>
+                <w:szCs w:val="24"/>
+              </w:rPr>
+              <w:tab/>
+            </w:r>
+            <w:r>
+              <w:rPr>
+                <w:rFonts w:ascii="Times New Roman" w:hAnsi="Times New Roman"/>
+                <w:szCs w:val="24"/>
+              </w:rPr>
+              <w:tab/>
+            </w:r>
+          </w:p>
+          <w:p>
+            <w:pPr>
+              <w:spacing w:line="0" w:lineRule="atLeast"/>
+              <w:rPr>
+                <w:rFonts w:ascii="Times New Roman" w:hAnsi="Times New Roman"/>
+                <w:sz w:val="23"/>
+              </w:rPr>
+            </w:pPr>
+            <w:r>
+              <w:rPr>
+                <w:rFonts w:ascii="Times New Roman" w:hAnsi="Times New Roman"/>
+              </w:rPr>
+              <w:t>Gerente General</w:t>
+            </w:r>
+            <w:r>
+              <w:rPr>
+                <w:rFonts w:ascii="Times New Roman" w:hAnsi="Times New Roman"/>
+              </w:rPr>
+              <w:tab/>
+            </w:r>
+            <w:r>
+              <w:rPr>
+                <w:rFonts w:ascii="Times New Roman" w:hAnsi="Times New Roman"/>
+              </w:rPr>
+              <w:tab/>
+            </w:r>
+            <w:r>
+              <w:rPr>
+                <w:rFonts w:ascii="Times New Roman" w:hAnsi="Times New Roman"/>
+              </w:rPr>
+              <w:tab/>
+            </w:r>
+            <w:r>
+              <w:rPr>
+                <w:rFonts w:ascii="Times New Roman" w:hAnsi="Times New Roman"/>
+              </w:rPr>
+              <w:tab/>
+            </w:r>
+          </w:p>
+          <w:p>
+            <w:pPr>
+              <w:spacing w:line="0" w:lineRule="atLeast"/>
+              <w:ind w:left="10"/>
+              <w:rPr>
+                <w:rFonts w:ascii="Times New Roman" w:hAnsi="Times New Roman"/>
+                <w:sz w:val="23"/>
+              </w:rPr>
+            </w:pPr>
+            <w:r>
+              <w:rPr>
+                <w:rFonts w:ascii="Times New Roman" w:hAnsi="Times New Roman"/>
+                <w:sz w:val="23"/>
+                <w:u w:val="single"/>
+              </w:rPr>
+              <w:t>3008126180</w:t>
+            </w:r>
+            <w:r>
+              <w:rPr>
+                <w:rFonts w:ascii="Times New Roman" w:hAnsi="Times New Roman"/>
+                <w:sz w:val="23"/>
+              </w:rPr>
+              <w:t xml:space="preserve"> - 3087380</w:t>
+            </w:r>
+          </w:p>
+          <w:p>
+            <w:pPr>
+              <w:rPr>
+                <w:rFonts w:ascii="Times New Roman" w:hAnsi="Times New Roman"/>
+                <w:szCs w:val="24"/>
+              </w:rPr>
+            </w:pPr>
+          </w:p>
+        </w:tc>
+        <w:tc>
+          <w:tcPr>
+            <w:tcW w:w="5044" w:type="dxa"/>
+          </w:tcPr>
+          <w:p>
+            <w:pPr>
+              <w:jc w:val="center"/>
+              <w:rPr>
+                <w:rFonts w:ascii="Times New Roman" w:hAnsi="Times New Roman"/>
+                <w:szCs w:val="24"/>
+              </w:rPr>
+            </w:pPr>
+            <w:hyperlink r:id="rId9" w:history="1">
+              <w:r>
+                <w:rPr>
+                  <w:rStyle w:val="Hipervnculo"/>
+                  <w:rFonts w:ascii="Times New Roman" w:hAnsi="Times New Roman"/>
+                  <w:szCs w:val="24"/>
+                </w:rPr>
+                <w:t>www.Certicolsas.com</w:t>
+              </w:r>
+            </w:hyperlink>
+          </w:p>
+        </w:tc>
+      </w:tr>
+    </w:tbl>
+    <w:p>
+      <w:pPr>
+        <w:ind w:left="360"/>
+        <w:rPr>
+          <w:rFonts w:ascii="Times New Roman" w:hAnsi="Times New Roman"/>
+          <w:szCs w:val="24"/>
+        </w:rPr>
+      </w:pPr>
+    </w:p>
     <w:p>
       <w:pPr>
         <w:rPr>
@@ -2252,262 +2553,40 @@
           <w:szCs w:val="24"/>
         </w:rPr>
       </w:pPr>
-      <w:r>
-        <w:rPr>
-          <w:rFonts w:ascii="Times New Roman" w:hAnsi="Times New Roman"/>
-          <w:noProof/>
-          <w:szCs w:val="24"/>
-          <w:lang w:val="es-CO" w:eastAsia="es-CO"/>
-        </w:rPr>
-        <w:drawing>
-          <wp:anchor distT="0" distB="0" distL="114300" distR="114300" simplePos="0" relativeHeight="251659264" behindDoc="1" locked="0" layoutInCell="1" allowOverlap="1" wp14:anchorId="35DCD586" wp14:editId="73F84B2C">
-            <wp:simplePos x="0" y="0"/>
-            <wp:positionH relativeFrom="margin">
-              <wp:align>right</wp:align>
-            </wp:positionH>
-            <wp:positionV relativeFrom="paragraph">
-              <wp:posOffset>7620</wp:posOffset>
-            </wp:positionV>
-            <wp:extent cx="1996440" cy="762000"/>
-            <wp:effectExtent l="0" t="0" r="3810" b="0"/>
-            <wp:wrapNone/>
-            <wp:docPr id="13" name="Imagen 13"/>
-            <wp:cNvGraphicFramePr>
-              <a:graphicFrameLocks xmlns:a="http://schemas.openxmlformats.org/drawingml/2006/main" noChangeAspect="1"/>
-            </wp:cNvGraphicFramePr>
-            <a:graphic xmlns:a="http://schemas.openxmlformats.org/drawingml/2006/main">
-              <a:graphicData uri="http://schemas.openxmlformats.org/drawingml/2006/picture">
-                <pic:pic xmlns:pic="http://schemas.openxmlformats.org/drawingml/2006/picture">
-                  <pic:nvPicPr>
-                    <pic:cNvPr id="0" name="Picture 12"/>
-                    <pic:cNvPicPr>
-                      <a:picLocks noChangeAspect="1" noChangeArrowheads="1"/>
-                    </pic:cNvPicPr>
-                  </pic:nvPicPr>
-                  <pic:blipFill>
-                    <a:blip r:embed="rId8" cstate="print">
-                      <a:extLst>
-                        <a:ext uri="{28A0092B-C50C-407E-A947-70E740481C1C}">
-                          <a14:useLocalDpi xmlns:a14="http://schemas.microsoft.com/office/drawing/2010/main" val="0"/>
-                        </a:ext>
-                      </a:extLst>
-                    </a:blip>
-                    <a:srcRect/>
-                    <a:stretch>
-                      <a:fillRect/>
-                    </a:stretch>
-                  </pic:blipFill>
-                  <pic:spPr bwMode="auto">
-                    <a:xfrm>
-                      <a:off x="0" y="0"/>
-                      <a:ext cx="1996440" cy="762000"/>
-                    </a:xfrm>
-                    <a:prstGeom prst="rect">
-                      <a:avLst/>
-                    </a:prstGeom>
-                    <a:noFill/>
-                  </pic:spPr>
-                </pic:pic>
-              </a:graphicData>
-            </a:graphic>
-            <wp14:sizeRelH relativeFrom="page">
-              <wp14:pctWidth>0</wp14:pctWidth>
-            </wp14:sizeRelH>
-            <wp14:sizeRelV relativeFrom="page">
-              <wp14:pctHeight>0</wp14:pctHeight>
-            </wp14:sizeRelV>
-          </wp:anchor>
-        </w:drawing>
-      </w:r>
-    </w:p>
-    <w:p>
-      <w:pPr>
-        <w:rPr>
-          <w:rFonts w:ascii="Times New Roman" w:hAnsi="Times New Roman"/>
-          <w:szCs w:val="24"/>
-        </w:rPr>
-      </w:pPr>
-    </w:p>
-    <w:p>
-      <w:pPr>
-        <w:rPr>
-          <w:rFonts w:ascii="Times New Roman" w:hAnsi="Times New Roman"/>
-          <w:szCs w:val="24"/>
-        </w:rPr>
-      </w:pPr>
-    </w:p>
-    <w:p>
-      <w:pPr>
-        <w:rPr>
-          <w:rFonts w:ascii="Times New Roman" w:hAnsi="Times New Roman"/>
-          <w:szCs w:val="24"/>
-        </w:rPr>
-      </w:pPr>
-    </w:p>
-    <w:p>
-      <w:pPr>
-        <w:rPr>
-          <w:rFonts w:ascii="Times New Roman" w:hAnsi="Times New Roman"/>
-          <w:szCs w:val="24"/>
-        </w:rPr>
-      </w:pPr>
-      <w:r>
-        <w:rPr>
-          <w:rFonts w:ascii="Times New Roman" w:hAnsi="Times New Roman"/>
-          <w:szCs w:val="24"/>
-        </w:rPr>
-        <w:t>Juan Manuel León</w:t>
-      </w:r>
-      <w:r>
-        <w:rPr>
-          <w:rFonts w:ascii="Times New Roman" w:hAnsi="Times New Roman"/>
-          <w:szCs w:val="24"/>
-        </w:rPr>
-        <w:tab/>
-      </w:r>
-      <w:r>
-        <w:rPr>
-          <w:rFonts w:ascii="Times New Roman" w:hAnsi="Times New Roman"/>
-          <w:szCs w:val="24"/>
-        </w:rPr>
-        <w:tab/>
-      </w:r>
-      <w:r>
-        <w:rPr>
-          <w:rFonts w:ascii="Times New Roman" w:hAnsi="Times New Roman"/>
-          <w:szCs w:val="24"/>
-        </w:rPr>
-        <w:tab/>
-      </w:r>
-      <w:r>
-        <w:rPr>
-          <w:rFonts w:ascii="Times New Roman" w:hAnsi="Times New Roman"/>
-          <w:szCs w:val="24"/>
-        </w:rPr>
-        <w:tab/>
-      </w:r>
-      <w:r>
-        <w:rPr>
-          <w:rFonts w:ascii="Times New Roman" w:hAnsi="Times New Roman"/>
-          <w:szCs w:val="24"/>
-        </w:rPr>
-        <w:tab/>
-      </w:r>
-      <w:r>
-        <w:rPr>
-          <w:rFonts w:ascii="Times New Roman" w:hAnsi="Times New Roman"/>
-          <w:szCs w:val="24"/>
-        </w:rPr>
-        <w:tab/>
-      </w:r>
-      <w:r>
-        <w:rPr>
-          <w:rFonts w:ascii="Times New Roman" w:hAnsi="Times New Roman"/>
-          <w:szCs w:val="24"/>
-        </w:rPr>
-        <w:tab/>
-      </w:r>
-      <w:hyperlink r:id="rId9" w:history="1">
-        <w:r>
-          <w:rPr>
-            <w:rStyle w:val="Hipervnculo"/>
-            <w:rFonts w:ascii="Times New Roman" w:hAnsi="Times New Roman"/>
-            <w:szCs w:val="24"/>
-          </w:rPr>
-          <w:t>www.Certicolsas.com</w:t>
-        </w:r>
-      </w:hyperlink>
-    </w:p>
-    <w:p>
-      <w:pPr>
-        <w:spacing w:line="0" w:lineRule="atLeast"/>
-        <w:rPr>
-          <w:rFonts w:ascii="Times New Roman" w:hAnsi="Times New Roman"/>
-          <w:sz w:val="23"/>
-        </w:rPr>
-      </w:pPr>
-      <w:r>
-        <w:rPr>
-          <w:rFonts w:ascii="Times New Roman" w:hAnsi="Times New Roman"/>
-        </w:rPr>
-        <w:t>Gerente General</w:t>
-      </w:r>
-      <w:r>
-        <w:rPr>
-          <w:rFonts w:ascii="Times New Roman" w:hAnsi="Times New Roman"/>
-        </w:rPr>
-        <w:tab/>
-      </w:r>
-      <w:r>
-        <w:rPr>
-          <w:rFonts w:ascii="Times New Roman" w:hAnsi="Times New Roman"/>
-        </w:rPr>
-        <w:tab/>
-      </w:r>
-      <w:r>
-        <w:rPr>
-          <w:rFonts w:ascii="Times New Roman" w:hAnsi="Times New Roman"/>
-        </w:rPr>
-        <w:tab/>
-      </w:r>
-      <w:r>
-        <w:rPr>
-          <w:rFonts w:ascii="Times New Roman" w:hAnsi="Times New Roman"/>
-        </w:rPr>
-        <w:tab/>
-      </w:r>
-      <w:r>
-        <w:rPr>
-          <w:rFonts w:ascii="Times New Roman" w:hAnsi="Times New Roman"/>
-        </w:rPr>
-        <w:tab/>
-      </w:r>
-      <w:r>
-        <w:rPr>
-          <w:rFonts w:ascii="Times New Roman" w:hAnsi="Times New Roman"/>
-        </w:rPr>
-        <w:tab/>
-      </w:r>
-      <w:r>
-        <w:rPr>
-          <w:rFonts w:ascii="Times New Roman" w:hAnsi="Times New Roman"/>
-        </w:rPr>
-        <w:tab/>
-      </w:r>
-    </w:p>
-    <w:p>
-      <w:pPr>
-        <w:spacing w:line="0" w:lineRule="atLeast"/>
-        <w:ind w:left="10"/>
-        <w:rPr>
-          <w:rFonts w:ascii="Times New Roman" w:hAnsi="Times New Roman"/>
-          <w:sz w:val="23"/>
-        </w:rPr>
-      </w:pPr>
-      <w:r>
-        <w:rPr>
-          <w:rFonts w:ascii="Times New Roman" w:hAnsi="Times New Roman"/>
-          <w:sz w:val="23"/>
-          <w:u w:val="single"/>
-        </w:rPr>
-        <w:lastRenderedPageBreak/>
-        <w:t>3008126180</w:t>
-      </w:r>
-      <w:r>
-        <w:rPr>
-          <w:rFonts w:ascii="Times New Roman" w:hAnsi="Times New Roman"/>
-          <w:sz w:val="23"/>
-        </w:rPr>
-        <w:t xml:space="preserve"> - 3087380</w:t>
-      </w:r>
-    </w:p>
-    <w:p>
-      <w:pPr>
-        <w:rPr>
-          <w:rFonts w:ascii="Times New Roman" w:hAnsi="Times New Roman"/>
-          <w:szCs w:val="24"/>
-        </w:rPr>
-      </w:pPr>
+    </w:p>
+    <w:p>
+      <w:pPr>
+        <w:rPr>
+          <w:rFonts w:ascii="Times New Roman" w:hAnsi="Times New Roman"/>
+          <w:szCs w:val="24"/>
+        </w:rPr>
+      </w:pPr>
+    </w:p>
+    <w:p>
+      <w:pPr>
+        <w:rPr>
+          <w:rFonts w:ascii="Times New Roman" w:hAnsi="Times New Roman"/>
+          <w:szCs w:val="24"/>
+        </w:rPr>
+      </w:pPr>
+    </w:p>
+    <w:p>
+      <w:pPr>
+        <w:rPr>
+          <w:rFonts w:ascii="Times New Roman" w:hAnsi="Times New Roman"/>
+          <w:szCs w:val="24"/>
+        </w:rPr>
+      </w:pPr>
+    </w:p>
+    <w:p>
+      <w:pPr>
+        <w:rPr>
+          <w:rFonts w:ascii="Times New Roman" w:hAnsi="Times New Roman"/>
+          <w:szCs w:val="24"/>
+        </w:rPr>
+      </w:pPr>
+      <w:bookmarkStart w:id="0" w:name="_GoBack"/>
+      <w:bookmarkEnd w:id="0"/>
     </w:p>
     <w:sectPr>
       <w:headerReference w:type="default" r:id="rId10"/>
@@ -2791,7 +2870,7 @@
               <w:sz w:val="22"/>
               <w:szCs w:val="22"/>
             </w:rPr>
-            <w:t>1</w:t>
+            <w:t>4</w:t>
           </w:r>
           <w:r>
             <w:rPr>
@@ -3905,6 +3984,25 @@
       <w:u w:val="single"/>
     </w:rPr>
   </w:style>
+  <w:style w:type="table" w:styleId="Tablaconcuadrcula">
+    <w:name w:val="Table Grid"/>
+    <w:basedOn w:val="Tablanormal"/>
+    <w:uiPriority w:val="39"/>
+    <w:rsid w:val="00B11805"/>
+    <w:pPr>
+      <w:spacing w:after="0" w:line="240" w:lineRule="auto"/>
+    </w:pPr>
+    <w:tblPr>
+      <w:tblBorders>
+        <w:top w:val="single" w:sz="4" w:space="0" w:color="auto"/>
+        <w:left w:val="single" w:sz="4" w:space="0" w:color="auto"/>
+        <w:bottom w:val="single" w:sz="4" w:space="0" w:color="auto"/>
+        <w:right w:val="single" w:sz="4" w:space="0" w:color="auto"/>
+        <w:insideH w:val="single" w:sz="4" w:space="0" w:color="auto"/>
+        <w:insideV w:val="single" w:sz="4" w:space="0" w:color="auto"/>
+      </w:tblBorders>
+    </w:tblPr>
+  </w:style>
 </w:styles>
 </file>
 

</xml_diff>